<commit_message>
Finished elevator move buttons
</commit_message>
<xml_diff>
--- a/2023 Robot Controls Diagram.docx
+++ b/2023 Robot Controls Diagram.docx
@@ -3,8 +3,110 @@
 <w:document xmlns:wpc="http://schemas.microsoft.com/office/word/2010/wordprocessingCanvas" xmlns:mc="http://schemas.openxmlformats.org/markup-compatibility/2006" xmlns:o="urn:schemas-microsoft-com:office:office" xmlns:r="http://schemas.openxmlformats.org/officeDocument/2006/relationships" xmlns:m="http://schemas.openxmlformats.org/officeDocument/2006/math" xmlns:v="urn:schemas-microsoft-com:vml" xmlns:wp14="http://schemas.microsoft.com/office/word/2010/wordprocessingDrawing" xmlns:wp="http://schemas.openxmlformats.org/drawingml/2006/wordprocessingDrawing" xmlns:w10="urn:schemas-microsoft-com:office:word" xmlns:w="http://schemas.openxmlformats.org/wordprocessingml/2006/main" xmlns:w14="http://schemas.microsoft.com/office/word/2010/wordml" xmlns:w15="http://schemas.microsoft.com/office/word/2012/wordml" xmlns:wpg="http://schemas.microsoft.com/office/word/2010/wordprocessingGroup" xmlns:wpi="http://schemas.microsoft.com/office/word/2010/wordprocessingInk" xmlns:wne="http://schemas.microsoft.com/office/word/2006/wordml" xmlns:wps="http://schemas.microsoft.com/office/word/2010/wordprocessingShape" mc:Ignorable="w14 w15 wp14">
   <w:body>
     <w:p>
-      <w:bookmarkStart w:id="0" w:name="_GoBack"/>
-      <w:bookmarkEnd w:id="0"/>
+      <w:r>
+        <w:rPr>
+          <w:noProof/>
+          <w:lang w:val="en-US"/>
+        </w:rPr>
+        <mc:AlternateContent>
+          <mc:Choice Requires="wps">
+            <w:drawing>
+              <wp:anchor distT="0" distB="0" distL="114300" distR="114300" simplePos="0" relativeHeight="251687936" behindDoc="0" locked="0" layoutInCell="1" allowOverlap="1" wp14:anchorId="747F0C69" wp14:editId="490C1C3E">
+                <wp:simplePos x="0" y="0"/>
+                <wp:positionH relativeFrom="margin">
+                  <wp:posOffset>3771900</wp:posOffset>
+                </wp:positionH>
+                <wp:positionV relativeFrom="paragraph">
+                  <wp:posOffset>28576</wp:posOffset>
+                </wp:positionV>
+                <wp:extent cx="1581150" cy="438150"/>
+                <wp:effectExtent l="0" t="0" r="0" b="0"/>
+                <wp:wrapNone/>
+                <wp:docPr id="43" name="Text Box 43"/>
+                <wp:cNvGraphicFramePr/>
+                <a:graphic xmlns:a="http://schemas.openxmlformats.org/drawingml/2006/main">
+                  <a:graphicData uri="http://schemas.microsoft.com/office/word/2010/wordprocessingShape">
+                    <wps:wsp>
+                      <wps:cNvSpPr txBox="1"/>
+                      <wps:spPr>
+                        <a:xfrm>
+                          <a:off x="0" y="0"/>
+                          <a:ext cx="1581150" cy="438150"/>
+                        </a:xfrm>
+                        <a:prstGeom prst="rect">
+                          <a:avLst/>
+                        </a:prstGeom>
+                        <a:solidFill>
+                          <a:schemeClr val="lt1"/>
+                        </a:solidFill>
+                        <a:ln w="6350">
+                          <a:noFill/>
+                        </a:ln>
+                        <a:effectLst/>
+                      </wps:spPr>
+                      <wps:style>
+                        <a:lnRef idx="0">
+                          <a:schemeClr val="accent1"/>
+                        </a:lnRef>
+                        <a:fillRef idx="0">
+                          <a:schemeClr val="accent1"/>
+                        </a:fillRef>
+                        <a:effectRef idx="0">
+                          <a:schemeClr val="accent1"/>
+                        </a:effectRef>
+                        <a:fontRef idx="minor">
+                          <a:schemeClr val="dk1"/>
+                        </a:fontRef>
+                      </wps:style>
+                      <wps:txbx>
+                        <w:txbxContent>
+                          <w:p>
+                            <w:r>
+                              <w:t>Score piece (eject manipulator)</w:t>
+                            </w:r>
+                          </w:p>
+                        </w:txbxContent>
+                      </wps:txbx>
+                      <wps:bodyPr rot="0" spcFirstLastPara="0" vertOverflow="overflow" horzOverflow="overflow" vert="horz" wrap="square" lIns="91440" tIns="45720" rIns="91440" bIns="45720" numCol="1" spcCol="0" rtlCol="0" fromWordArt="0" anchor="t" anchorCtr="0" forceAA="0" compatLnSpc="1">
+                        <a:prstTxWarp prst="textNoShape">
+                          <a:avLst/>
+                        </a:prstTxWarp>
+                        <a:noAutofit/>
+                      </wps:bodyPr>
+                    </wps:wsp>
+                  </a:graphicData>
+                </a:graphic>
+                <wp14:sizeRelH relativeFrom="margin">
+                  <wp14:pctWidth>0</wp14:pctWidth>
+                </wp14:sizeRelH>
+                <wp14:sizeRelV relativeFrom="margin">
+                  <wp14:pctHeight>0</wp14:pctHeight>
+                </wp14:sizeRelV>
+              </wp:anchor>
+            </w:drawing>
+          </mc:Choice>
+          <mc:Fallback>
+            <w:pict>
+              <v:shapetype w14:anchorId="747F0C69" id="_x0000_t202" coordsize="21600,21600" o:spt="202" path="m,l,21600r21600,l21600,xe">
+                <v:stroke joinstyle="miter"/>
+                <v:path gradientshapeok="t" o:connecttype="rect"/>
+              </v:shapetype>
+              <v:shape id="Text Box 43" o:spid="_x0000_s1026" type="#_x0000_t202" style="position:absolute;margin-left:297pt;margin-top:2.25pt;width:124.5pt;height:34.5pt;z-index:251687936;visibility:visible;mso-wrap-style:square;mso-width-percent:0;mso-height-percent:0;mso-wrap-distance-left:9pt;mso-wrap-distance-top:0;mso-wrap-distance-right:9pt;mso-wrap-distance-bottom:0;mso-position-horizontal:absolute;mso-position-horizontal-relative:margin;mso-position-vertical:absolute;mso-position-vertical-relative:text;mso-width-percent:0;mso-height-percent:0;mso-width-relative:margin;mso-height-relative:margin;v-text-anchor:top" o:gfxdata="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" fillcolor="white [3201]" stroked="f" strokeweight=".5pt">
+                <v:textbox>
+                  <w:txbxContent>
+                    <w:p>
+                      <w:r>
+                        <w:t>Score piece (eject manipulator)</w:t>
+                      </w:r>
+                    </w:p>
+                  </w:txbxContent>
+                </v:textbox>
+                <w10:wrap anchorx="margin"/>
+              </v:shape>
+            </w:pict>
+          </mc:Fallback>
+        </mc:AlternateContent>
+      </w:r>
       <w:r>
         <w:rPr>
           <w:noProof/>
@@ -233,6 +335,428 @@
         <mc:AlternateContent>
           <mc:Choice Requires="wps">
             <w:drawing>
+              <wp:anchor distT="0" distB="0" distL="114300" distR="114300" simplePos="0" relativeHeight="251665408" behindDoc="0" locked="0" layoutInCell="1" allowOverlap="1" wp14:anchorId="0A514E09" wp14:editId="6C2B5960">
+                <wp:simplePos x="0" y="0"/>
+                <wp:positionH relativeFrom="margin">
+                  <wp:posOffset>5019675</wp:posOffset>
+                </wp:positionH>
+                <wp:positionV relativeFrom="paragraph">
+                  <wp:posOffset>1863090</wp:posOffset>
+                </wp:positionV>
+                <wp:extent cx="1771650" cy="276225"/>
+                <wp:effectExtent l="0" t="0" r="0" b="9525"/>
+                <wp:wrapNone/>
+                <wp:docPr id="41" name="Text Box 41"/>
+                <wp:cNvGraphicFramePr/>
+                <a:graphic xmlns:a="http://schemas.openxmlformats.org/drawingml/2006/main">
+                  <a:graphicData uri="http://schemas.microsoft.com/office/word/2010/wordprocessingShape">
+                    <wps:wsp>
+                      <wps:cNvSpPr txBox="1"/>
+                      <wps:spPr>
+                        <a:xfrm>
+                          <a:off x="0" y="0"/>
+                          <a:ext cx="1771650" cy="276225"/>
+                        </a:xfrm>
+                        <a:prstGeom prst="rect">
+                          <a:avLst/>
+                        </a:prstGeom>
+                        <a:solidFill>
+                          <a:schemeClr val="lt1"/>
+                        </a:solidFill>
+                        <a:ln w="6350">
+                          <a:noFill/>
+                        </a:ln>
+                        <a:effectLst/>
+                      </wps:spPr>
+                      <wps:style>
+                        <a:lnRef idx="0">
+                          <a:schemeClr val="accent1"/>
+                        </a:lnRef>
+                        <a:fillRef idx="0">
+                          <a:schemeClr val="accent1"/>
+                        </a:fillRef>
+                        <a:effectRef idx="0">
+                          <a:schemeClr val="accent1"/>
+                        </a:effectRef>
+                        <a:fontRef idx="minor">
+                          <a:schemeClr val="dk1"/>
+                        </a:fontRef>
+                      </wps:style>
+                      <wps:txbx>
+                        <w:txbxContent>
+                          <w:p>
+                            <w:r>
+                              <w:t>Elevator bottom</w:t>
+                            </w:r>
+                            <w:r>
+                              <w:t xml:space="preserve"> position</w:t>
+                            </w:r>
+                          </w:p>
+                        </w:txbxContent>
+                      </wps:txbx>
+                      <wps:bodyPr rot="0" spcFirstLastPara="0" vertOverflow="overflow" horzOverflow="overflow" vert="horz" wrap="square" lIns="91440" tIns="45720" rIns="91440" bIns="45720" numCol="1" spcCol="0" rtlCol="0" fromWordArt="0" anchor="t" anchorCtr="0" forceAA="0" compatLnSpc="1">
+                        <a:prstTxWarp prst="textNoShape">
+                          <a:avLst/>
+                        </a:prstTxWarp>
+                        <a:noAutofit/>
+                      </wps:bodyPr>
+                    </wps:wsp>
+                  </a:graphicData>
+                </a:graphic>
+                <wp14:sizeRelH relativeFrom="margin">
+                  <wp14:pctWidth>0</wp14:pctWidth>
+                </wp14:sizeRelH>
+                <wp14:sizeRelV relativeFrom="margin">
+                  <wp14:pctHeight>0</wp14:pctHeight>
+                </wp14:sizeRelV>
+              </wp:anchor>
+            </w:drawing>
+          </mc:Choice>
+          <mc:Fallback>
+            <w:pict>
+              <v:shape w14:anchorId="0A514E09" id="Text Box 41" o:spid="_x0000_s1029" type="#_x0000_t202" style="position:absolute;margin-left:395.25pt;margin-top:146.7pt;width:139.5pt;height:21.75pt;z-index:251665408;visibility:visible;mso-wrap-style:square;mso-width-percent:0;mso-height-percent:0;mso-wrap-distance-left:9pt;mso-wrap-distance-top:0;mso-wrap-distance-right:9pt;mso-wrap-distance-bottom:0;mso-position-horizontal:absolute;mso-position-horizontal-relative:margin;mso-position-vertical:absolute;mso-position-vertical-relative:text;mso-width-percent:0;mso-height-percent:0;mso-width-relative:margin;mso-height-relative:margin;v-text-anchor:top" o:gfxdata="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" fillcolor="white [3201]" stroked="f" strokeweight=".5pt">
+                <v:textbox>
+                  <w:txbxContent>
+                    <w:p>
+                      <w:r>
+                        <w:t>Elevator bottom</w:t>
+                      </w:r>
+                      <w:r>
+                        <w:t xml:space="preserve"> position</w:t>
+                      </w:r>
+                    </w:p>
+                  </w:txbxContent>
+                </v:textbox>
+                <w10:wrap anchorx="margin"/>
+              </v:shape>
+            </w:pict>
+          </mc:Fallback>
+        </mc:AlternateContent>
+      </w:r>
+      <w:r>
+        <w:rPr>
+          <w:noProof/>
+          <w:lang w:val="en-US"/>
+        </w:rPr>
+        <mc:AlternateContent>
+          <mc:Choice Requires="wps">
+            <w:drawing>
+              <wp:anchor distT="0" distB="0" distL="114300" distR="114300" simplePos="0" relativeHeight="251671552" behindDoc="0" locked="0" layoutInCell="1" allowOverlap="1" wp14:anchorId="70E0B718" wp14:editId="77DD0741">
+                <wp:simplePos x="0" y="0"/>
+                <wp:positionH relativeFrom="column">
+                  <wp:posOffset>5114924</wp:posOffset>
+                </wp:positionH>
+                <wp:positionV relativeFrom="paragraph">
+                  <wp:posOffset>2244090</wp:posOffset>
+                </wp:positionV>
+                <wp:extent cx="1590675" cy="276225"/>
+                <wp:effectExtent l="0" t="0" r="9525" b="9525"/>
+                <wp:wrapNone/>
+                <wp:docPr id="44" name="Text Box 44"/>
+                <wp:cNvGraphicFramePr/>
+                <a:graphic xmlns:a="http://schemas.openxmlformats.org/drawingml/2006/main">
+                  <a:graphicData uri="http://schemas.microsoft.com/office/word/2010/wordprocessingShape">
+                    <wps:wsp>
+                      <wps:cNvSpPr txBox="1"/>
+                      <wps:spPr>
+                        <a:xfrm>
+                          <a:off x="0" y="0"/>
+                          <a:ext cx="1590675" cy="276225"/>
+                        </a:xfrm>
+                        <a:prstGeom prst="rect">
+                          <a:avLst/>
+                        </a:prstGeom>
+                        <a:solidFill>
+                          <a:schemeClr val="lt1"/>
+                        </a:solidFill>
+                        <a:ln w="6350">
+                          <a:noFill/>
+                        </a:ln>
+                        <a:effectLst/>
+                      </wps:spPr>
+                      <wps:style>
+                        <a:lnRef idx="0">
+                          <a:schemeClr val="accent1"/>
+                        </a:lnRef>
+                        <a:fillRef idx="0">
+                          <a:schemeClr val="accent1"/>
+                        </a:fillRef>
+                        <a:effectRef idx="0">
+                          <a:schemeClr val="accent1"/>
+                        </a:effectRef>
+                        <a:fontRef idx="minor">
+                          <a:schemeClr val="dk1"/>
+                        </a:fontRef>
+                      </wps:style>
+                      <wps:txbx>
+                        <w:txbxContent>
+                          <w:p>
+                            <w:r>
+                              <w:t>Score low</w:t>
+                            </w:r>
+                            <w:r>
+                              <w:t xml:space="preserve"> position</w:t>
+                            </w:r>
+                          </w:p>
+                        </w:txbxContent>
+                      </wps:txbx>
+                      <wps:bodyPr rot="0" spcFirstLastPara="0" vertOverflow="overflow" horzOverflow="overflow" vert="horz" wrap="square" lIns="91440" tIns="45720" rIns="91440" bIns="45720" numCol="1" spcCol="0" rtlCol="0" fromWordArt="0" anchor="t" anchorCtr="0" forceAA="0" compatLnSpc="1">
+                        <a:prstTxWarp prst="textNoShape">
+                          <a:avLst/>
+                        </a:prstTxWarp>
+                        <a:noAutofit/>
+                      </wps:bodyPr>
+                    </wps:wsp>
+                  </a:graphicData>
+                </a:graphic>
+                <wp14:sizeRelH relativeFrom="margin">
+                  <wp14:pctWidth>0</wp14:pctWidth>
+                </wp14:sizeRelH>
+                <wp14:sizeRelV relativeFrom="margin">
+                  <wp14:pctHeight>0</wp14:pctHeight>
+                </wp14:sizeRelV>
+              </wp:anchor>
+            </w:drawing>
+          </mc:Choice>
+          <mc:Fallback>
+            <w:pict>
+              <v:shape w14:anchorId="70E0B718" id="Text Box 44" o:spid="_x0000_s1030" type="#_x0000_t202" style="position:absolute;margin-left:402.75pt;margin-top:176.7pt;width:125.25pt;height:21.75pt;z-index:251671552;visibility:visible;mso-wrap-style:square;mso-width-percent:0;mso-height-percent:0;mso-wrap-distance-left:9pt;mso-wrap-distance-top:0;mso-wrap-distance-right:9pt;mso-wrap-distance-bottom:0;mso-position-horizontal:absolute;mso-position-horizontal-relative:text;mso-position-vertical:absolute;mso-position-vertical-relative:text;mso-width-percent:0;mso-height-percent:0;mso-width-relative:margin;mso-height-relative:margin;v-text-anchor:top" o:gfxdata="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" fillcolor="white [3201]" stroked="f" strokeweight=".5pt">
+                <v:textbox>
+                  <w:txbxContent>
+                    <w:p>
+                      <w:r>
+                        <w:t>Score low</w:t>
+                      </w:r>
+                      <w:r>
+                        <w:t xml:space="preserve"> position</w:t>
+                      </w:r>
+                    </w:p>
+                  </w:txbxContent>
+                </v:textbox>
+              </v:shape>
+            </w:pict>
+          </mc:Fallback>
+        </mc:AlternateContent>
+      </w:r>
+      <w:r>
+        <w:rPr>
+          <w:noProof/>
+          <w:lang w:val="en-US"/>
+        </w:rPr>
+        <mc:AlternateContent>
+          <mc:Choice Requires="wps">
+            <w:drawing>
+              <wp:anchor distT="0" distB="0" distL="114300" distR="114300" simplePos="0" relativeHeight="251661312" behindDoc="0" locked="0" layoutInCell="1" allowOverlap="1" wp14:anchorId="6AF351FF" wp14:editId="139D96A8">
+                <wp:simplePos x="0" y="0"/>
+                <wp:positionH relativeFrom="column">
+                  <wp:posOffset>5057774</wp:posOffset>
+                </wp:positionH>
+                <wp:positionV relativeFrom="paragraph">
+                  <wp:posOffset>1358265</wp:posOffset>
+                </wp:positionV>
+                <wp:extent cx="1533525" cy="276225"/>
+                <wp:effectExtent l="0" t="0" r="9525" b="9525"/>
+                <wp:wrapNone/>
+                <wp:docPr id="39" name="Text Box 39"/>
+                <wp:cNvGraphicFramePr/>
+                <a:graphic xmlns:a="http://schemas.openxmlformats.org/drawingml/2006/main">
+                  <a:graphicData uri="http://schemas.microsoft.com/office/word/2010/wordprocessingShape">
+                    <wps:wsp>
+                      <wps:cNvSpPr txBox="1"/>
+                      <wps:spPr>
+                        <a:xfrm>
+                          <a:off x="0" y="0"/>
+                          <a:ext cx="1533525" cy="276225"/>
+                        </a:xfrm>
+                        <a:prstGeom prst="rect">
+                          <a:avLst/>
+                        </a:prstGeom>
+                        <a:solidFill>
+                          <a:schemeClr val="lt1"/>
+                        </a:solidFill>
+                        <a:ln w="6350">
+                          <a:noFill/>
+                        </a:ln>
+                        <a:effectLst/>
+                      </wps:spPr>
+                      <wps:style>
+                        <a:lnRef idx="0">
+                          <a:schemeClr val="accent1"/>
+                        </a:lnRef>
+                        <a:fillRef idx="0">
+                          <a:schemeClr val="accent1"/>
+                        </a:fillRef>
+                        <a:effectRef idx="0">
+                          <a:schemeClr val="accent1"/>
+                        </a:effectRef>
+                        <a:fontRef idx="minor">
+                          <a:schemeClr val="dk1"/>
+                        </a:fontRef>
+                      </wps:style>
+                      <wps:txbx>
+                        <w:txbxContent>
+                          <w:p>
+                            <w:r>
+                              <w:t>Score mid</w:t>
+                            </w:r>
+                            <w:r>
+                              <w:t xml:space="preserve"> position</w:t>
+                            </w:r>
+                          </w:p>
+                        </w:txbxContent>
+                      </wps:txbx>
+                      <wps:bodyPr rot="0" spcFirstLastPara="0" vertOverflow="overflow" horzOverflow="overflow" vert="horz" wrap="square" lIns="91440" tIns="45720" rIns="91440" bIns="45720" numCol="1" spcCol="0" rtlCol="0" fromWordArt="0" anchor="t" anchorCtr="0" forceAA="0" compatLnSpc="1">
+                        <a:prstTxWarp prst="textNoShape">
+                          <a:avLst/>
+                        </a:prstTxWarp>
+                        <a:noAutofit/>
+                      </wps:bodyPr>
+                    </wps:wsp>
+                  </a:graphicData>
+                </a:graphic>
+                <wp14:sizeRelH relativeFrom="margin">
+                  <wp14:pctWidth>0</wp14:pctWidth>
+                </wp14:sizeRelH>
+                <wp14:sizeRelV relativeFrom="margin">
+                  <wp14:pctHeight>0</wp14:pctHeight>
+                </wp14:sizeRelV>
+              </wp:anchor>
+            </w:drawing>
+          </mc:Choice>
+          <mc:Fallback>
+            <w:pict>
+              <v:shape w14:anchorId="6AF351FF" id="Text Box 39" o:spid="_x0000_s1031" type="#_x0000_t202" style="position:absolute;margin-left:398.25pt;margin-top:106.95pt;width:120.75pt;height:21.75pt;z-index:251661312;visibility:visible;mso-wrap-style:square;mso-width-percent:0;mso-height-percent:0;mso-wrap-distance-left:9pt;mso-wrap-distance-top:0;mso-wrap-distance-right:9pt;mso-wrap-distance-bottom:0;mso-position-horizontal:absolute;mso-position-horizontal-relative:text;mso-position-vertical:absolute;mso-position-vertical-relative:text;mso-width-percent:0;mso-height-percent:0;mso-width-relative:margin;mso-height-relative:margin;v-text-anchor:top" o:gfxdata="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" fillcolor="white [3201]" stroked="f" strokeweight=".5pt">
+                <v:textbox>
+                  <w:txbxContent>
+                    <w:p>
+                      <w:r>
+                        <w:t>Score mid</w:t>
+                      </w:r>
+                      <w:r>
+                        <w:t xml:space="preserve"> position</w:t>
+                      </w:r>
+                    </w:p>
+                  </w:txbxContent>
+                </v:textbox>
+              </v:shape>
+            </w:pict>
+          </mc:Fallback>
+        </mc:AlternateContent>
+      </w:r>
+      <w:r>
+        <w:rPr>
+          <w:noProof/>
+          <w:lang w:val="en-US"/>
+        </w:rPr>
+        <mc:AlternateContent>
+          <mc:Choice Requires="wps">
+            <w:drawing>
+              <wp:anchor distT="0" distB="0" distL="114300" distR="114300" simplePos="0" relativeHeight="251663360" behindDoc="0" locked="0" layoutInCell="1" allowOverlap="1" wp14:anchorId="73A9228F" wp14:editId="3A9FCED2">
+                <wp:simplePos x="0" y="0"/>
+                <wp:positionH relativeFrom="margin">
+                  <wp:posOffset>4933950</wp:posOffset>
+                </wp:positionH>
+                <wp:positionV relativeFrom="paragraph">
+                  <wp:posOffset>986790</wp:posOffset>
+                </wp:positionV>
+                <wp:extent cx="1581150" cy="276225"/>
+                <wp:effectExtent l="0" t="0" r="0" b="9525"/>
+                <wp:wrapNone/>
+                <wp:docPr id="40" name="Text Box 40"/>
+                <wp:cNvGraphicFramePr/>
+                <a:graphic xmlns:a="http://schemas.openxmlformats.org/drawingml/2006/main">
+                  <a:graphicData uri="http://schemas.microsoft.com/office/word/2010/wordprocessingShape">
+                    <wps:wsp>
+                      <wps:cNvSpPr txBox="1"/>
+                      <wps:spPr>
+                        <a:xfrm>
+                          <a:off x="0" y="0"/>
+                          <a:ext cx="1581150" cy="276225"/>
+                        </a:xfrm>
+                        <a:prstGeom prst="rect">
+                          <a:avLst/>
+                        </a:prstGeom>
+                        <a:solidFill>
+                          <a:schemeClr val="lt1"/>
+                        </a:solidFill>
+                        <a:ln w="6350">
+                          <a:noFill/>
+                        </a:ln>
+                        <a:effectLst/>
+                      </wps:spPr>
+                      <wps:style>
+                        <a:lnRef idx="0">
+                          <a:schemeClr val="accent1"/>
+                        </a:lnRef>
+                        <a:fillRef idx="0">
+                          <a:schemeClr val="accent1"/>
+                        </a:fillRef>
+                        <a:effectRef idx="0">
+                          <a:schemeClr val="accent1"/>
+                        </a:effectRef>
+                        <a:fontRef idx="minor">
+                          <a:schemeClr val="dk1"/>
+                        </a:fontRef>
+                      </wps:style>
+                      <wps:txbx>
+                        <w:txbxContent>
+                          <w:p>
+                            <w:r>
+                              <w:t>Score high</w:t>
+                            </w:r>
+                            <w:r>
+                              <w:t xml:space="preserve"> position</w:t>
+                            </w:r>
+                          </w:p>
+                        </w:txbxContent>
+                      </wps:txbx>
+                      <wps:bodyPr rot="0" spcFirstLastPara="0" vertOverflow="overflow" horzOverflow="overflow" vert="horz" wrap="square" lIns="91440" tIns="45720" rIns="91440" bIns="45720" numCol="1" spcCol="0" rtlCol="0" fromWordArt="0" anchor="t" anchorCtr="0" forceAA="0" compatLnSpc="1">
+                        <a:prstTxWarp prst="textNoShape">
+                          <a:avLst/>
+                        </a:prstTxWarp>
+                        <a:noAutofit/>
+                      </wps:bodyPr>
+                    </wps:wsp>
+                  </a:graphicData>
+                </a:graphic>
+                <wp14:sizeRelH relativeFrom="margin">
+                  <wp14:pctWidth>0</wp14:pctWidth>
+                </wp14:sizeRelH>
+                <wp14:sizeRelV relativeFrom="margin">
+                  <wp14:pctHeight>0</wp14:pctHeight>
+                </wp14:sizeRelV>
+              </wp:anchor>
+            </w:drawing>
+          </mc:Choice>
+          <mc:Fallback>
+            <w:pict>
+              <v:shape w14:anchorId="73A9228F" id="Text Box 40" o:spid="_x0000_s1032" type="#_x0000_t202" style="position:absolute;margin-left:388.5pt;margin-top:77.7pt;width:124.5pt;height:21.75pt;z-index:251663360;visibility:visible;mso-wrap-style:square;mso-width-percent:0;mso-height-percent:0;mso-wrap-distance-left:9pt;mso-wrap-distance-top:0;mso-wrap-distance-right:9pt;mso-wrap-distance-bottom:0;mso-position-horizontal:absolute;mso-position-horizontal-relative:margin;mso-position-vertical:absolute;mso-position-vertical-relative:text;mso-width-percent:0;mso-height-percent:0;mso-width-relative:margin;mso-height-relative:margin;v-text-anchor:top" o:gfxdata="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" fillcolor="white [3201]" stroked="f" strokeweight=".5pt">
+                <v:textbox>
+                  <w:txbxContent>
+                    <w:p>
+                      <w:r>
+                        <w:t>Score high</w:t>
+                      </w:r>
+                      <w:r>
+                        <w:t xml:space="preserve"> position</w:t>
+                      </w:r>
+                    </w:p>
+                  </w:txbxContent>
+                </v:textbox>
+                <w10:wrap anchorx="margin"/>
+              </v:shape>
+            </w:pict>
+          </mc:Fallback>
+        </mc:AlternateContent>
+      </w:r>
+      <w:r>
+        <w:rPr>
+          <w:noProof/>
+          <w:lang w:val="en-US"/>
+        </w:rPr>
+        <mc:AlternateContent>
+          <mc:Choice Requires="wps">
+            <w:drawing>
               <wp:anchor distT="0" distB="0" distL="114300" distR="114300" simplePos="0" relativeHeight="251683840" behindDoc="0" locked="0" layoutInCell="1" allowOverlap="1" wp14:anchorId="77BBD5F3" wp14:editId="7C0BB7EC">
                 <wp:simplePos x="0" y="0"/>
                 <wp:positionH relativeFrom="margin">
@@ -290,6 +814,8 @@
                             <w:r>
                               <w:t>wrist</w:t>
                             </w:r>
+                            <w:bookmarkStart w:id="0" w:name="_GoBack"/>
+                            <w:bookmarkEnd w:id="0"/>
                             <w:proofErr w:type="gramEnd"/>
                             <w:r>
                               <w:br/>
@@ -552,7 +1078,7 @@
           </mc:Choice>
           <mc:Fallback>
             <w:pict>
-              <v:shape w14:anchorId="105318A6" id="Text Box 49" o:spid="_x0000_s1030" type="#_x0000_t202" style="position:absolute;margin-left:0;margin-top:117.45pt;width:61.9pt;height:51pt;z-index:251681792;visibility:visible;mso-wrap-style:square;mso-width-percent:0;mso-height-percent:0;mso-wrap-distance-left:9pt;mso-wrap-distance-top:0;mso-wrap-distance-right:9pt;mso-wrap-distance-bottom:0;mso-position-horizontal:left;mso-position-horizontal-relative:margin;mso-position-vertical:absolute;mso-position-vertical-relative:text;mso-width-percent:0;mso-height-percent:0;mso-width-relative:margin;mso-height-relative:margin;v-text-anchor:top" o:gfxdata="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" fillcolor="white [3201]" stroked="f" strokeweight=".5pt">
+              <v:shape w14:anchorId="105318A6" id="Text Box 49" o:spid="_x0000_s1035" type="#_x0000_t202" style="position:absolute;margin-left:0;margin-top:117.45pt;width:61.9pt;height:51pt;z-index:251681792;visibility:visible;mso-wrap-style:square;mso-width-percent:0;mso-height-percent:0;mso-wrap-distance-left:9pt;mso-wrap-distance-top:0;mso-wrap-distance-right:9pt;mso-wrap-distance-bottom:0;mso-position-horizontal:left;mso-position-horizontal-relative:margin;mso-position-vertical:absolute;mso-position-vertical-relative:text;mso-width-percent:0;mso-height-percent:0;mso-width-relative:margin;mso-height-relative:margin;v-text-anchor:top" o:gfxdata="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" fillcolor="white [3201]" stroked="f" strokeweight=".5pt">
                 <v:textbox>
                   <w:txbxContent>
                     <w:p>
@@ -566,404 +1092,6 @@
                   </w:txbxContent>
                 </v:textbox>
                 <w10:wrap anchorx="margin"/>
-              </v:shape>
-            </w:pict>
-          </mc:Fallback>
-        </mc:AlternateContent>
-      </w:r>
-      <w:r>
-        <w:rPr>
-          <w:noProof/>
-          <w:lang w:val="en-US"/>
-        </w:rPr>
-        <mc:AlternateContent>
-          <mc:Choice Requires="wps">
-            <w:drawing>
-              <wp:anchor distT="0" distB="0" distL="114300" distR="114300" simplePos="0" relativeHeight="251671552" behindDoc="0" locked="0" layoutInCell="1" allowOverlap="1" wp14:anchorId="70E0B718" wp14:editId="77DD0741">
-                <wp:simplePos x="0" y="0"/>
-                <wp:positionH relativeFrom="column">
-                  <wp:posOffset>5113020</wp:posOffset>
-                </wp:positionH>
-                <wp:positionV relativeFrom="paragraph">
-                  <wp:posOffset>2241413</wp:posOffset>
-                </wp:positionV>
-                <wp:extent cx="1009650" cy="276225"/>
-                <wp:effectExtent l="0" t="0" r="0" b="9525"/>
-                <wp:wrapNone/>
-                <wp:docPr id="44" name="Text Box 44"/>
-                <wp:cNvGraphicFramePr/>
-                <a:graphic xmlns:a="http://schemas.openxmlformats.org/drawingml/2006/main">
-                  <a:graphicData uri="http://schemas.microsoft.com/office/word/2010/wordprocessingShape">
-                    <wps:wsp>
-                      <wps:cNvSpPr txBox="1"/>
-                      <wps:spPr>
-                        <a:xfrm>
-                          <a:off x="0" y="0"/>
-                          <a:ext cx="1009650" cy="276225"/>
-                        </a:xfrm>
-                        <a:prstGeom prst="rect">
-                          <a:avLst/>
-                        </a:prstGeom>
-                        <a:solidFill>
-                          <a:schemeClr val="lt1"/>
-                        </a:solidFill>
-                        <a:ln w="6350">
-                          <a:noFill/>
-                        </a:ln>
-                        <a:effectLst/>
-                      </wps:spPr>
-                      <wps:style>
-                        <a:lnRef idx="0">
-                          <a:schemeClr val="accent1"/>
-                        </a:lnRef>
-                        <a:fillRef idx="0">
-                          <a:schemeClr val="accent1"/>
-                        </a:fillRef>
-                        <a:effectRef idx="0">
-                          <a:schemeClr val="accent1"/>
-                        </a:effectRef>
-                        <a:fontRef idx="minor">
-                          <a:schemeClr val="dk1"/>
-                        </a:fontRef>
-                      </wps:style>
-                      <wps:txbx>
-                        <w:txbxContent>
-                          <w:p>
-                            <w:r>
-                              <w:t>Score low</w:t>
-                            </w:r>
-                          </w:p>
-                        </w:txbxContent>
-                      </wps:txbx>
-                      <wps:bodyPr rot="0" spcFirstLastPara="0" vertOverflow="overflow" horzOverflow="overflow" vert="horz" wrap="square" lIns="91440" tIns="45720" rIns="91440" bIns="45720" numCol="1" spcCol="0" rtlCol="0" fromWordArt="0" anchor="t" anchorCtr="0" forceAA="0" compatLnSpc="1">
-                        <a:prstTxWarp prst="textNoShape">
-                          <a:avLst/>
-                        </a:prstTxWarp>
-                        <a:noAutofit/>
-                      </wps:bodyPr>
-                    </wps:wsp>
-                  </a:graphicData>
-                </a:graphic>
-                <wp14:sizeRelH relativeFrom="margin">
-                  <wp14:pctWidth>0</wp14:pctWidth>
-                </wp14:sizeRelH>
-                <wp14:sizeRelV relativeFrom="margin">
-                  <wp14:pctHeight>0</wp14:pctHeight>
-                </wp14:sizeRelV>
-              </wp:anchor>
-            </w:drawing>
-          </mc:Choice>
-          <mc:Fallback>
-            <w:pict>
-              <v:shape w14:anchorId="70E0B718" id="Text Box 44" o:spid="_x0000_s1031" type="#_x0000_t202" style="position:absolute;margin-left:402.6pt;margin-top:176.5pt;width:79.5pt;height:21.75pt;z-index:251671552;visibility:visible;mso-wrap-style:square;mso-width-percent:0;mso-height-percent:0;mso-wrap-distance-left:9pt;mso-wrap-distance-top:0;mso-wrap-distance-right:9pt;mso-wrap-distance-bottom:0;mso-position-horizontal:absolute;mso-position-horizontal-relative:text;mso-position-vertical:absolute;mso-position-vertical-relative:text;mso-width-percent:0;mso-height-percent:0;mso-width-relative:margin;mso-height-relative:margin;v-text-anchor:top" o:gfxdata="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" fillcolor="white [3201]" stroked="f" strokeweight=".5pt">
-                <v:textbox>
-                  <w:txbxContent>
-                    <w:p>
-                      <w:r>
-                        <w:t>Score low</w:t>
-                      </w:r>
-                    </w:p>
-                  </w:txbxContent>
-                </v:textbox>
-              </v:shape>
-            </w:pict>
-          </mc:Fallback>
-        </mc:AlternateContent>
-      </w:r>
-      <w:r>
-        <w:rPr>
-          <w:noProof/>
-          <w:lang w:val="en-US"/>
-        </w:rPr>
-        <mc:AlternateContent>
-          <mc:Choice Requires="wps">
-            <w:drawing>
-              <wp:anchor distT="0" distB="0" distL="114300" distR="114300" simplePos="0" relativeHeight="251665408" behindDoc="0" locked="0" layoutInCell="1" allowOverlap="1" wp14:anchorId="0A514E09" wp14:editId="6C2B5960">
-                <wp:simplePos x="0" y="0"/>
-                <wp:positionH relativeFrom="margin">
-                  <wp:posOffset>5019675</wp:posOffset>
-                </wp:positionH>
-                <wp:positionV relativeFrom="paragraph">
-                  <wp:posOffset>1863090</wp:posOffset>
-                </wp:positionV>
-                <wp:extent cx="1466850" cy="276225"/>
-                <wp:effectExtent l="0" t="0" r="0" b="9525"/>
-                <wp:wrapNone/>
-                <wp:docPr id="41" name="Text Box 41"/>
-                <wp:cNvGraphicFramePr/>
-                <a:graphic xmlns:a="http://schemas.openxmlformats.org/drawingml/2006/main">
-                  <a:graphicData uri="http://schemas.microsoft.com/office/word/2010/wordprocessingShape">
-                    <wps:wsp>
-                      <wps:cNvSpPr txBox="1"/>
-                      <wps:spPr>
-                        <a:xfrm>
-                          <a:off x="0" y="0"/>
-                          <a:ext cx="1466850" cy="276225"/>
-                        </a:xfrm>
-                        <a:prstGeom prst="rect">
-                          <a:avLst/>
-                        </a:prstGeom>
-                        <a:solidFill>
-                          <a:schemeClr val="lt1"/>
-                        </a:solidFill>
-                        <a:ln w="6350">
-                          <a:noFill/>
-                        </a:ln>
-                        <a:effectLst/>
-                      </wps:spPr>
-                      <wps:style>
-                        <a:lnRef idx="0">
-                          <a:schemeClr val="accent1"/>
-                        </a:lnRef>
-                        <a:fillRef idx="0">
-                          <a:schemeClr val="accent1"/>
-                        </a:fillRef>
-                        <a:effectRef idx="0">
-                          <a:schemeClr val="accent1"/>
-                        </a:effectRef>
-                        <a:fontRef idx="minor">
-                          <a:schemeClr val="dk1"/>
-                        </a:fontRef>
-                      </wps:style>
-                      <wps:txbx>
-                        <w:txbxContent>
-                          <w:p>
-                            <w:r>
-                              <w:t>Elevator bottom</w:t>
-                            </w:r>
-                          </w:p>
-                        </w:txbxContent>
-                      </wps:txbx>
-                      <wps:bodyPr rot="0" spcFirstLastPara="0" vertOverflow="overflow" horzOverflow="overflow" vert="horz" wrap="square" lIns="91440" tIns="45720" rIns="91440" bIns="45720" numCol="1" spcCol="0" rtlCol="0" fromWordArt="0" anchor="t" anchorCtr="0" forceAA="0" compatLnSpc="1">
-                        <a:prstTxWarp prst="textNoShape">
-                          <a:avLst/>
-                        </a:prstTxWarp>
-                        <a:noAutofit/>
-                      </wps:bodyPr>
-                    </wps:wsp>
-                  </a:graphicData>
-                </a:graphic>
-                <wp14:sizeRelH relativeFrom="margin">
-                  <wp14:pctWidth>0</wp14:pctWidth>
-                </wp14:sizeRelH>
-                <wp14:sizeRelV relativeFrom="margin">
-                  <wp14:pctHeight>0</wp14:pctHeight>
-                </wp14:sizeRelV>
-              </wp:anchor>
-            </w:drawing>
-          </mc:Choice>
-          <mc:Fallback>
-            <w:pict>
-              <v:shape w14:anchorId="0A514E09" id="Text Box 41" o:spid="_x0000_s1032" type="#_x0000_t202" style="position:absolute;margin-left:395.25pt;margin-top:146.7pt;width:115.5pt;height:21.75pt;z-index:251665408;visibility:visible;mso-wrap-style:square;mso-width-percent:0;mso-height-percent:0;mso-wrap-distance-left:9pt;mso-wrap-distance-top:0;mso-wrap-distance-right:9pt;mso-wrap-distance-bottom:0;mso-position-horizontal:absolute;mso-position-horizontal-relative:margin;mso-position-vertical:absolute;mso-position-vertical-relative:text;mso-width-percent:0;mso-height-percent:0;mso-width-relative:margin;mso-height-relative:margin;v-text-anchor:top" o:gfxdata="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" fillcolor="white [3201]" stroked="f" strokeweight=".5pt">
-                <v:textbox>
-                  <w:txbxContent>
-                    <w:p>
-                      <w:r>
-                        <w:t>Elevator bottom</w:t>
-                      </w:r>
-                    </w:p>
-                  </w:txbxContent>
-                </v:textbox>
-                <w10:wrap anchorx="margin"/>
-              </v:shape>
-            </w:pict>
-          </mc:Fallback>
-        </mc:AlternateContent>
-      </w:r>
-      <w:r>
-        <w:rPr>
-          <w:noProof/>
-          <w:lang w:val="en-US"/>
-        </w:rPr>
-        <mc:AlternateContent>
-          <mc:Choice Requires="wps">
-            <w:drawing>
-              <wp:anchor distT="0" distB="0" distL="114300" distR="114300" simplePos="0" relativeHeight="251663360" behindDoc="0" locked="0" layoutInCell="1" allowOverlap="1" wp14:anchorId="73A9228F" wp14:editId="3A9FCED2">
-                <wp:simplePos x="0" y="0"/>
-                <wp:positionH relativeFrom="margin">
-                  <wp:align>right</wp:align>
-                </wp:positionH>
-                <wp:positionV relativeFrom="paragraph">
-                  <wp:posOffset>984250</wp:posOffset>
-                </wp:positionV>
-                <wp:extent cx="1009650" cy="276225"/>
-                <wp:effectExtent l="0" t="0" r="0" b="9525"/>
-                <wp:wrapNone/>
-                <wp:docPr id="40" name="Text Box 40"/>
-                <wp:cNvGraphicFramePr/>
-                <a:graphic xmlns:a="http://schemas.openxmlformats.org/drawingml/2006/main">
-                  <a:graphicData uri="http://schemas.microsoft.com/office/word/2010/wordprocessingShape">
-                    <wps:wsp>
-                      <wps:cNvSpPr txBox="1"/>
-                      <wps:spPr>
-                        <a:xfrm>
-                          <a:off x="0" y="0"/>
-                          <a:ext cx="1009650" cy="276225"/>
-                        </a:xfrm>
-                        <a:prstGeom prst="rect">
-                          <a:avLst/>
-                        </a:prstGeom>
-                        <a:solidFill>
-                          <a:schemeClr val="lt1"/>
-                        </a:solidFill>
-                        <a:ln w="6350">
-                          <a:noFill/>
-                        </a:ln>
-                        <a:effectLst/>
-                      </wps:spPr>
-                      <wps:style>
-                        <a:lnRef idx="0">
-                          <a:schemeClr val="accent1"/>
-                        </a:lnRef>
-                        <a:fillRef idx="0">
-                          <a:schemeClr val="accent1"/>
-                        </a:fillRef>
-                        <a:effectRef idx="0">
-                          <a:schemeClr val="accent1"/>
-                        </a:effectRef>
-                        <a:fontRef idx="minor">
-                          <a:schemeClr val="dk1"/>
-                        </a:fontRef>
-                      </wps:style>
-                      <wps:txbx>
-                        <w:txbxContent>
-                          <w:p>
-                            <w:r>
-                              <w:t>Score high</w:t>
-                            </w:r>
-                          </w:p>
-                        </w:txbxContent>
-                      </wps:txbx>
-                      <wps:bodyPr rot="0" spcFirstLastPara="0" vertOverflow="overflow" horzOverflow="overflow" vert="horz" wrap="square" lIns="91440" tIns="45720" rIns="91440" bIns="45720" numCol="1" spcCol="0" rtlCol="0" fromWordArt="0" anchor="t" anchorCtr="0" forceAA="0" compatLnSpc="1">
-                        <a:prstTxWarp prst="textNoShape">
-                          <a:avLst/>
-                        </a:prstTxWarp>
-                        <a:noAutofit/>
-                      </wps:bodyPr>
-                    </wps:wsp>
-                  </a:graphicData>
-                </a:graphic>
-                <wp14:sizeRelH relativeFrom="margin">
-                  <wp14:pctWidth>0</wp14:pctWidth>
-                </wp14:sizeRelH>
-                <wp14:sizeRelV relativeFrom="margin">
-                  <wp14:pctHeight>0</wp14:pctHeight>
-                </wp14:sizeRelV>
-              </wp:anchor>
-            </w:drawing>
-          </mc:Choice>
-          <mc:Fallback>
-            <w:pict>
-              <v:shape w14:anchorId="73A9228F" id="Text Box 40" o:spid="_x0000_s1033" type="#_x0000_t202" style="position:absolute;margin-left:28.3pt;margin-top:77.5pt;width:79.5pt;height:21.75pt;z-index:251663360;visibility:visible;mso-wrap-style:square;mso-width-percent:0;mso-height-percent:0;mso-wrap-distance-left:9pt;mso-wrap-distance-top:0;mso-wrap-distance-right:9pt;mso-wrap-distance-bottom:0;mso-position-horizontal:right;mso-position-horizontal-relative:margin;mso-position-vertical:absolute;mso-position-vertical-relative:text;mso-width-percent:0;mso-height-percent:0;mso-width-relative:margin;mso-height-relative:margin;v-text-anchor:top" o:gfxdata="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" fillcolor="white [3201]" stroked="f" strokeweight=".5pt">
-                <v:textbox>
-                  <w:txbxContent>
-                    <w:p>
-                      <w:r>
-                        <w:t>Score high</w:t>
-                      </w:r>
-                    </w:p>
-                  </w:txbxContent>
-                </v:textbox>
-                <w10:wrap anchorx="margin"/>
-              </v:shape>
-            </w:pict>
-          </mc:Fallback>
-        </mc:AlternateContent>
-      </w:r>
-      <w:r>
-        <w:rPr>
-          <w:noProof/>
-          <w:lang w:val="en-US"/>
-        </w:rPr>
-        <mc:AlternateContent>
-          <mc:Choice Requires="wps">
-            <w:drawing>
-              <wp:anchor distT="0" distB="0" distL="114300" distR="114300" simplePos="0" relativeHeight="251661312" behindDoc="0" locked="0" layoutInCell="1" allowOverlap="1" wp14:anchorId="6AF351FF" wp14:editId="139D96A8">
-                <wp:simplePos x="0" y="0"/>
-                <wp:positionH relativeFrom="column">
-                  <wp:posOffset>5056329</wp:posOffset>
-                </wp:positionH>
-                <wp:positionV relativeFrom="paragraph">
-                  <wp:posOffset>1361513</wp:posOffset>
-                </wp:positionV>
-                <wp:extent cx="1009650" cy="276225"/>
-                <wp:effectExtent l="0" t="0" r="0" b="9525"/>
-                <wp:wrapNone/>
-                <wp:docPr id="39" name="Text Box 39"/>
-                <wp:cNvGraphicFramePr/>
-                <a:graphic xmlns:a="http://schemas.openxmlformats.org/drawingml/2006/main">
-                  <a:graphicData uri="http://schemas.microsoft.com/office/word/2010/wordprocessingShape">
-                    <wps:wsp>
-                      <wps:cNvSpPr txBox="1"/>
-                      <wps:spPr>
-                        <a:xfrm>
-                          <a:off x="0" y="0"/>
-                          <a:ext cx="1009650" cy="276225"/>
-                        </a:xfrm>
-                        <a:prstGeom prst="rect">
-                          <a:avLst/>
-                        </a:prstGeom>
-                        <a:solidFill>
-                          <a:schemeClr val="lt1"/>
-                        </a:solidFill>
-                        <a:ln w="6350">
-                          <a:noFill/>
-                        </a:ln>
-                        <a:effectLst/>
-                      </wps:spPr>
-                      <wps:style>
-                        <a:lnRef idx="0">
-                          <a:schemeClr val="accent1"/>
-                        </a:lnRef>
-                        <a:fillRef idx="0">
-                          <a:schemeClr val="accent1"/>
-                        </a:fillRef>
-                        <a:effectRef idx="0">
-                          <a:schemeClr val="accent1"/>
-                        </a:effectRef>
-                        <a:fontRef idx="minor">
-                          <a:schemeClr val="dk1"/>
-                        </a:fontRef>
-                      </wps:style>
-                      <wps:txbx>
-                        <w:txbxContent>
-                          <w:p>
-                            <w:r>
-                              <w:t>Score mid</w:t>
-                            </w:r>
-                          </w:p>
-                        </w:txbxContent>
-                      </wps:txbx>
-                      <wps:bodyPr rot="0" spcFirstLastPara="0" vertOverflow="overflow" horzOverflow="overflow" vert="horz" wrap="square" lIns="91440" tIns="45720" rIns="91440" bIns="45720" numCol="1" spcCol="0" rtlCol="0" fromWordArt="0" anchor="t" anchorCtr="0" forceAA="0" compatLnSpc="1">
-                        <a:prstTxWarp prst="textNoShape">
-                          <a:avLst/>
-                        </a:prstTxWarp>
-                        <a:noAutofit/>
-                      </wps:bodyPr>
-                    </wps:wsp>
-                  </a:graphicData>
-                </a:graphic>
-                <wp14:sizeRelH relativeFrom="margin">
-                  <wp14:pctWidth>0</wp14:pctWidth>
-                </wp14:sizeRelH>
-                <wp14:sizeRelV relativeFrom="margin">
-                  <wp14:pctHeight>0</wp14:pctHeight>
-                </wp14:sizeRelV>
-              </wp:anchor>
-            </w:drawing>
-          </mc:Choice>
-          <mc:Fallback>
-            <w:pict>
-              <v:shape w14:anchorId="6AF351FF" id="Text Box 39" o:spid="_x0000_s1034" type="#_x0000_t202" style="position:absolute;margin-left:398.15pt;margin-top:107.2pt;width:79.5pt;height:21.75pt;z-index:251661312;visibility:visible;mso-wrap-style:square;mso-width-percent:0;mso-height-percent:0;mso-wrap-distance-left:9pt;mso-wrap-distance-top:0;mso-wrap-distance-right:9pt;mso-wrap-distance-bottom:0;mso-position-horizontal:absolute;mso-position-horizontal-relative:text;mso-position-vertical:absolute;mso-position-vertical-relative:text;mso-width-percent:0;mso-height-percent:0;mso-width-relative:margin;mso-height-relative:margin;v-text-anchor:top" o:gfxdata="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" fillcolor="white [3201]" stroked="f" strokeweight=".5pt">
-                <v:textbox>
-                  <w:txbxContent>
-                    <w:p>
-                      <w:r>
-                        <w:t>Score mid</w:t>
-                      </w:r>
-                    </w:p>
-                  </w:txbxContent>
-                </v:textbox>
               </v:shape>
             </w:pict>
           </mc:Fallback>
@@ -1475,7 +1603,7 @@
               </wp:inline>
             </w:drawing>
           </mc:Choice>
-          <mc:Fallback xmlns:dgm="http://schemas.openxmlformats.org/drawingml/2006/diagram" xmlns:lc="http://schemas.openxmlformats.org/drawingml/2006/lockedCanvas" xmlns:c="http://schemas.openxmlformats.org/drawingml/2006/chart" xmlns:pic="http://schemas.openxmlformats.org/drawingml/2006/picture" xmlns:a="http://schemas.openxmlformats.org/drawingml/2006/main" xmlns:sl="http://schemas.openxmlformats.org/schemaLibrary/2006/main">
+          <mc:Fallback xmlns:sl="http://schemas.openxmlformats.org/schemaLibrary/2006/main" xmlns:a="http://schemas.openxmlformats.org/drawingml/2006/main" xmlns:pic="http://schemas.openxmlformats.org/drawingml/2006/picture" xmlns:c="http://schemas.openxmlformats.org/drawingml/2006/chart" xmlns:lc="http://schemas.openxmlformats.org/drawingml/2006/lockedCanvas" xmlns:dgm="http://schemas.openxmlformats.org/drawingml/2006/diagram">
             <w:drawing>
               <wp:inline distB="114300" distT="114300" distL="114300" distR="114300">
                 <wp:extent cx="5948363" cy="3355487"/>
@@ -2595,7 +2723,7 @@
               </wp:inline>
             </w:drawing>
           </mc:Choice>
-          <mc:Fallback xmlns:dgm="http://schemas.openxmlformats.org/drawingml/2006/diagram" xmlns:lc="http://schemas.openxmlformats.org/drawingml/2006/lockedCanvas" xmlns:c="http://schemas.openxmlformats.org/drawingml/2006/chart" xmlns:pic="http://schemas.openxmlformats.org/drawingml/2006/picture" xmlns:a="http://schemas.openxmlformats.org/drawingml/2006/main" xmlns:sl="http://schemas.openxmlformats.org/schemaLibrary/2006/main">
+          <mc:Fallback xmlns:sl="http://schemas.openxmlformats.org/schemaLibrary/2006/main" xmlns:a="http://schemas.openxmlformats.org/drawingml/2006/main" xmlns:pic="http://schemas.openxmlformats.org/drawingml/2006/picture" xmlns:c="http://schemas.openxmlformats.org/drawingml/2006/chart" xmlns:lc="http://schemas.openxmlformats.org/drawingml/2006/lockedCanvas" xmlns:dgm="http://schemas.openxmlformats.org/drawingml/2006/diagram">
             <w:drawing>
               <wp:inline distB="114300" distT="114300" distL="114300" distR="114300">
                 <wp:extent cx="6468303" cy="3564448"/>

</xml_diff>

<commit_message>
Update 2023 Robot Controls Diagram.docx
</commit_message>
<xml_diff>
--- a/2023 Robot Controls Diagram.docx
+++ b/2023 Robot Controls Diagram.docx
@@ -3,8 +3,6 @@
 <w:document xmlns:wpc="http://schemas.microsoft.com/office/word/2010/wordprocessingCanvas" xmlns:mc="http://schemas.openxmlformats.org/markup-compatibility/2006" xmlns:o="urn:schemas-microsoft-com:office:office" xmlns:r="http://schemas.openxmlformats.org/officeDocument/2006/relationships" xmlns:m="http://schemas.openxmlformats.org/officeDocument/2006/math" xmlns:v="urn:schemas-microsoft-com:vml" xmlns:wp14="http://schemas.microsoft.com/office/word/2010/wordprocessingDrawing" xmlns:wp="http://schemas.openxmlformats.org/drawingml/2006/wordprocessingDrawing" xmlns:w10="urn:schemas-microsoft-com:office:word" xmlns:w="http://schemas.openxmlformats.org/wordprocessingml/2006/main" xmlns:w14="http://schemas.microsoft.com/office/word/2010/wordml" xmlns:w15="http://schemas.microsoft.com/office/word/2012/wordml" xmlns:wpg="http://schemas.microsoft.com/office/word/2010/wordprocessingGroup" xmlns:wpi="http://schemas.microsoft.com/office/word/2010/wordprocessingInk" xmlns:wne="http://schemas.microsoft.com/office/word/2006/wordml" xmlns:wps="http://schemas.microsoft.com/office/word/2010/wordprocessingShape" mc:Ignorable="w14 w15 wp14">
   <w:body>
     <w:p>
-      <w:bookmarkStart w:id="0" w:name="_GoBack"/>
-      <w:bookmarkEnd w:id="0"/>
       <w:r>
         <w:rPr>
           <w:noProof/>
@@ -330,6 +328,8 @@
       </w:r>
     </w:p>
     <w:p>
+      <w:bookmarkStart w:id="0" w:name="_GoBack"/>
+      <w:bookmarkEnd w:id="0"/>
       <w:r>
         <w:rPr>
           <w:noProof/>
@@ -399,7 +399,7 @@
                           </w:p>
                           <w:p>
                             <w:r>
-                              <w:t>Left: Load Piece Conveyor</w:t>
+                              <w:t xml:space="preserve">Left: </w:t>
                             </w:r>
                           </w:p>
                           <w:p>
@@ -429,7 +429,11 @@
           </mc:Choice>
           <mc:Fallback>
             <w:pict>
-              <v:shape w14:anchorId="6FE567A8" id="Text Box 52" o:spid="_x0000_s1028" type="#_x0000_t202" style="position:absolute;margin-left:60pt;margin-top:217.2pt;width:180pt;height:71.25pt;z-index:251689984;visibility:visible;mso-wrap-style:square;mso-width-percent:0;mso-height-percent:0;mso-wrap-distance-left:9pt;mso-wrap-distance-top:0;mso-wrap-distance-right:9pt;mso-wrap-distance-bottom:0;mso-position-horizontal:absolute;mso-position-horizontal-relative:margin;mso-position-vertical:absolute;mso-position-vertical-relative:text;mso-width-percent:0;mso-height-percent:0;mso-width-relative:margin;mso-height-relative:margin;v-text-anchor:top" o:gfxdata="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" fillcolor="white [3201]" stroked="f" strokeweight=".5pt">
+              <v:shapetype w14:anchorId="6FE567A8" id="_x0000_t202" coordsize="21600,21600" o:spt="202" path="m,l,21600r21600,l21600,xe">
+                <v:stroke joinstyle="miter"/>
+                <v:path gradientshapeok="t" o:connecttype="rect"/>
+              </v:shapetype>
+              <v:shape id="Text Box 52" o:spid="_x0000_s1029" type="#_x0000_t202" style="position:absolute;margin-left:60pt;margin-top:217.2pt;width:180pt;height:71.25pt;z-index:251689984;visibility:visible;mso-wrap-style:square;mso-width-percent:0;mso-height-percent:0;mso-wrap-distance-left:9pt;mso-wrap-distance-top:0;mso-wrap-distance-right:9pt;mso-wrap-distance-bottom:0;mso-position-horizontal:absolute;mso-position-horizontal-relative:margin;mso-position-vertical:absolute;mso-position-vertical-relative:text;mso-width-percent:0;mso-height-percent:0;mso-width-relative:margin;mso-height-relative:margin;v-text-anchor:top" o:gfxdata="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" fillcolor="white [3201]" stroked="f" strokeweight=".5pt">
                 <v:textbox>
                   <w:txbxContent>
                     <w:p>
@@ -444,7 +448,7 @@
                     </w:p>
                     <w:p>
                       <w:r>
-                        <w:t>Left: Load Piece Conveyor</w:t>
+                        <w:t xml:space="preserve">Left: </w:t>
                       </w:r>
                     </w:p>
                     <w:p>
@@ -1834,7 +1838,7 @@
               </wp:inline>
             </w:drawing>
           </mc:Choice>
-          <mc:Fallback xmlns:sl="http://schemas.openxmlformats.org/schemaLibrary/2006/main" xmlns:a="http://schemas.openxmlformats.org/drawingml/2006/main" xmlns:pic="http://schemas.openxmlformats.org/drawingml/2006/picture" xmlns:c="http://schemas.openxmlformats.org/drawingml/2006/chart" xmlns:lc="http://schemas.openxmlformats.org/drawingml/2006/lockedCanvas" xmlns:dgm="http://schemas.openxmlformats.org/drawingml/2006/diagram">
+          <mc:Fallback xmlns:dgm="http://schemas.openxmlformats.org/drawingml/2006/diagram" xmlns:lc="http://schemas.openxmlformats.org/drawingml/2006/lockedCanvas" xmlns:c="http://schemas.openxmlformats.org/drawingml/2006/chart" xmlns:pic="http://schemas.openxmlformats.org/drawingml/2006/picture" xmlns:a="http://schemas.openxmlformats.org/drawingml/2006/main" xmlns:sl="http://schemas.openxmlformats.org/schemaLibrary/2006/main">
             <w:drawing>
               <wp:inline distB="114300" distT="114300" distL="114300" distR="114300">
                 <wp:extent cx="5948363" cy="3355487"/>
@@ -2271,7 +2275,7 @@
                         <w:txbxContent>
                           <w:p>
                             <w:r>
-                              <w:t>Calibrate forward</w:t>
+                              <w:t>Score piece</w:t>
                             </w:r>
                           </w:p>
                         </w:txbxContent>
@@ -2296,12 +2300,12 @@
           </mc:Choice>
           <mc:Fallback>
             <w:pict>
-              <v:shape id="Text Box 38" o:spid="_x0000_s1054" type="#_x0000_t202" style="position:absolute;margin-left:2.75pt;margin-top:67.8pt;width:63.4pt;height:34.85pt;z-index:251659264;visibility:visible;mso-wrap-style:square;mso-width-percent:0;mso-height-percent:0;mso-wrap-distance-left:9pt;mso-wrap-distance-top:0;mso-wrap-distance-right:9pt;mso-wrap-distance-bottom:0;mso-position-horizontal:absolute;mso-position-horizontal-relative:text;mso-position-vertical:absolute;mso-position-vertical-relative:text;mso-width-percent:0;mso-height-percent:0;mso-width-relative:margin;mso-height-relative:margin;v-text-anchor:top" o:gfxdata="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" fillcolor="white [3201]" stroked="f" strokeweight=".5pt">
+              <v:shape id="Text Box 38" o:spid="_x0000_s1057" type="#_x0000_t202" style="position:absolute;margin-left:2.75pt;margin-top:67.8pt;width:63.4pt;height:34.85pt;z-index:251659264;visibility:visible;mso-wrap-style:square;mso-width-percent:0;mso-height-percent:0;mso-wrap-distance-left:9pt;mso-wrap-distance-top:0;mso-wrap-distance-right:9pt;mso-wrap-distance-bottom:0;mso-position-horizontal:absolute;mso-position-horizontal-relative:text;mso-position-vertical:absolute;mso-position-vertical-relative:text;mso-width-percent:0;mso-height-percent:0;mso-width-relative:margin;mso-height-relative:margin;v-text-anchor:top" o:gfxdata="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" fillcolor="white [3201]" stroked="f" strokeweight=".5pt">
                 <v:textbox>
                   <w:txbxContent>
                     <w:p>
                       <w:r>
-                        <w:t>Calibrate forward</w:t>
+                        <w:t>Score piece</w:t>
                       </w:r>
                     </w:p>
                   </w:txbxContent>
@@ -2986,7 +2990,7 @@
               </wp:inline>
             </w:drawing>
           </mc:Choice>
-          <mc:Fallback xmlns:sl="http://schemas.openxmlformats.org/schemaLibrary/2006/main" xmlns:a="http://schemas.openxmlformats.org/drawingml/2006/main" xmlns:pic="http://schemas.openxmlformats.org/drawingml/2006/picture" xmlns:c="http://schemas.openxmlformats.org/drawingml/2006/chart" xmlns:lc="http://schemas.openxmlformats.org/drawingml/2006/lockedCanvas" xmlns:dgm="http://schemas.openxmlformats.org/drawingml/2006/diagram">
+          <mc:Fallback xmlns:dgm="http://schemas.openxmlformats.org/drawingml/2006/diagram" xmlns:lc="http://schemas.openxmlformats.org/drawingml/2006/lockedCanvas" xmlns:c="http://schemas.openxmlformats.org/drawingml/2006/chart" xmlns:pic="http://schemas.openxmlformats.org/drawingml/2006/picture" xmlns:a="http://schemas.openxmlformats.org/drawingml/2006/main" xmlns:sl="http://schemas.openxmlformats.org/schemaLibrary/2006/main">
             <w:drawing>
               <wp:inline distB="114300" distT="114300" distL="114300" distR="114300">
                 <wp:extent cx="6468303" cy="3564448"/>

</xml_diff>